<commit_message>
Changes to My Site
</commit_message>
<xml_diff>
--- a/Articles/2024/6-SASS-Or-SCSS/12-Portfolio-Website/1-Website-Setup/1 Website Setup.docx
+++ b/Articles/2024/6-SASS-Or-SCSS/12-Portfolio-Website/1-Website-Setup/1 Website Setup.docx
@@ -12,6 +12,12 @@
     </w:p>
     <w:sdt>
       <w:sdtPr>
+        <w:rPr>
+          <w:rFonts w:asciiTheme="minorHAnsi" w:eastAsiaTheme="minorHAnsi" w:hAnsiTheme="minorHAnsi" w:cstheme="minorBidi"/>
+          <w:color w:val="auto"/>
+          <w:sz w:val="22"/>
+          <w:szCs w:val="22"/>
+        </w:rPr>
         <w:id w:val="2145084449"/>
         <w:docPartObj>
           <w:docPartGallery w:val="Table of Contents"/>
@@ -20,13 +26,9 @@
       </w:sdtPr>
       <w:sdtEndPr>
         <w:rPr>
-          <w:rFonts w:asciiTheme="minorHAnsi" w:eastAsiaTheme="minorHAnsi" w:hAnsiTheme="minorHAnsi" w:cstheme="minorBidi"/>
           <w:b/>
           <w:bCs/>
           <w:noProof/>
-          <w:color w:val="auto"/>
-          <w:sz w:val="22"/>
-          <w:szCs w:val="22"/>
         </w:rPr>
       </w:sdtEndPr>
       <w:sdtContent>
@@ -849,10 +851,34 @@
     </w:p>
     <w:p>
       <w:r>
-        <w:t>Inside of the dist folder you will be adding the img folder, latter we will also be adding the CSS to the dist folder and the js, and the html files</w:t>
-      </w:r>
-      <w:r>
-        <w:t>. Your scss folder is outside of the dist folder</w:t>
+        <w:t xml:space="preserve">Inside of the dist folder you will be adding the </w:t>
+      </w:r>
+      <w:proofErr w:type="spellStart"/>
+      <w:r>
+        <w:t>img</w:t>
+      </w:r>
+      <w:proofErr w:type="spellEnd"/>
+      <w:r>
+        <w:t xml:space="preserve"> folder, latter we will also be adding the CSS to the dist folder and the </w:t>
+      </w:r>
+      <w:proofErr w:type="spellStart"/>
+      <w:r>
+        <w:t>js</w:t>
+      </w:r>
+      <w:proofErr w:type="spellEnd"/>
+      <w:r>
+        <w:t>, and the html files</w:t>
+      </w:r>
+      <w:r>
+        <w:t xml:space="preserve">. Your </w:t>
+      </w:r>
+      <w:proofErr w:type="spellStart"/>
+      <w:r>
+        <w:t>scss</w:t>
+      </w:r>
+      <w:proofErr w:type="spellEnd"/>
+      <w:r>
+        <w:t xml:space="preserve"> folder is outside of the dist folder</w:t>
       </w:r>
     </w:p>
     <w:p>
@@ -1187,7 +1213,15 @@
         <w:pStyle w:val="code"/>
       </w:pPr>
       <w:r>
-        <w:t>&lt;html lang="en"&gt;</w:t>
+        <w:t>&lt;html lang="</w:t>
+      </w:r>
+      <w:proofErr w:type="spellStart"/>
+      <w:r>
+        <w:t>en</w:t>
+      </w:r>
+      <w:proofErr w:type="spellEnd"/>
+      <w:r>
+        <w:t>"&gt;</w:t>
       </w:r>
     </w:p>
     <w:p>
@@ -1345,7 +1379,23 @@
         <w:pStyle w:val="code"/>
       </w:pPr>
       <w:r>
-        <w:t>&lt;link rel="stylesheet" href="css/main.css"</w:t>
+        <w:t xml:space="preserve">&lt;link </w:t>
+      </w:r>
+      <w:proofErr w:type="spellStart"/>
+      <w:r>
+        <w:t>rel</w:t>
+      </w:r>
+      <w:proofErr w:type="spellEnd"/>
+      <w:r>
+        <w:t>="stylesheet" href="</w:t>
+      </w:r>
+      <w:proofErr w:type="spellStart"/>
+      <w:r>
+        <w:t>css</w:t>
+      </w:r>
+      <w:proofErr w:type="spellEnd"/>
+      <w:r>
+        <w:t>/main.css"</w:t>
       </w:r>
     </w:p>
     <w:p>
@@ -1456,15 +1506,31 @@
         <w:pStyle w:val="code"/>
       </w:pPr>
       <w:r>
-        <w:t xml:space="preserve">        &lt;div class="menu-btn"&gt;</w:t>
-      </w:r>
-    </w:p>
-    <w:p>
-      <w:pPr>
-        <w:pStyle w:val="code"/>
-      </w:pPr>
-      <w:r>
-        <w:t xml:space="preserve">            &lt;span class="menu-btn__burger"&gt;&lt;/span&gt;</w:t>
+        <w:t xml:space="preserve">        &lt;div class="menu-</w:t>
+      </w:r>
+      <w:proofErr w:type="spellStart"/>
+      <w:r>
+        <w:t>btn</w:t>
+      </w:r>
+      <w:proofErr w:type="spellEnd"/>
+      <w:r>
+        <w:t>"&gt;</w:t>
+      </w:r>
+    </w:p>
+    <w:p>
+      <w:pPr>
+        <w:pStyle w:val="code"/>
+      </w:pPr>
+      <w:r>
+        <w:t xml:space="preserve">            &lt;span class="menu-</w:t>
+      </w:r>
+      <w:proofErr w:type="spellStart"/>
+      <w:r>
+        <w:t>btn</w:t>
+      </w:r>
+      <w:proofErr w:type="spellEnd"/>
+      <w:r>
+        <w:t>__burger"&gt;&lt;/span&gt;</w:t>
       </w:r>
     </w:p>
     <w:p>
@@ -1503,76 +1569,148 @@
         <w:pStyle w:val="code"/>
       </w:pPr>
       <w:r>
-        <w:t xml:space="preserve">            &lt;ul class="menu-nav"&gt;</w:t>
-      </w:r>
-    </w:p>
-    <w:p>
-      <w:pPr>
-        <w:pStyle w:val="code"/>
-      </w:pPr>
-    </w:p>
-    <w:p>
-      <w:pPr>
-        <w:pStyle w:val="code"/>
-      </w:pPr>
-      <w:r>
-        <w:t xml:space="preserve">                &lt;li class="menu-nav__item active"&gt;</w:t>
-      </w:r>
-    </w:p>
-    <w:p>
-      <w:pPr>
-        <w:pStyle w:val="code"/>
-      </w:pPr>
-      <w:r>
-        <w:t xml:space="preserve">                    &lt;a href="index.html" class="menu-nav__link"&gt;Home&lt;/a&gt;</w:t>
-      </w:r>
-    </w:p>
-    <w:p>
-      <w:pPr>
-        <w:pStyle w:val="code"/>
-      </w:pPr>
-      <w:r>
-        <w:t xml:space="preserve">                &lt;li class="menu-nav__item"&gt;</w:t>
-      </w:r>
-    </w:p>
-    <w:p>
-      <w:pPr>
-        <w:pStyle w:val="code"/>
-      </w:pPr>
-      <w:r>
-        <w:t xml:space="preserve">                    &lt;a href="about.html" class="menu-nav__link"&gt;About Me&lt;/a&gt;</w:t>
-      </w:r>
-    </w:p>
-    <w:p>
-      <w:pPr>
-        <w:pStyle w:val="code"/>
-      </w:pPr>
-      <w:r>
-        <w:t xml:space="preserve">                &lt;li class="menu-nav__item"&gt;</w:t>
-      </w:r>
-    </w:p>
-    <w:p>
-      <w:pPr>
-        <w:pStyle w:val="code"/>
-      </w:pPr>
-      <w:r>
-        <w:t xml:space="preserve">                    &lt;a href="projects.html" class="menu-nav__link"&gt;My Projects&lt;/a&gt;</w:t>
-      </w:r>
-    </w:p>
-    <w:p>
-      <w:pPr>
-        <w:pStyle w:val="code"/>
-      </w:pPr>
-      <w:r>
-        <w:t xml:space="preserve">                &lt;li class="menu-nav__item"&gt;</w:t>
-      </w:r>
-    </w:p>
-    <w:p>
-      <w:pPr>
-        <w:pStyle w:val="code"/>
-      </w:pPr>
-      <w:r>
-        <w:t xml:space="preserve">                    &lt;a href="contact.html" class="menu-nav__link"&gt;Contact Me&lt;/a&gt;</w:t>
+        <w:t xml:space="preserve">            &lt;</w:t>
+      </w:r>
+      <w:proofErr w:type="spellStart"/>
+      <w:r>
+        <w:t>ul</w:t>
+      </w:r>
+      <w:proofErr w:type="spellEnd"/>
+      <w:r>
+        <w:t xml:space="preserve"> class="menu-nav"&gt;</w:t>
+      </w:r>
+    </w:p>
+    <w:p>
+      <w:pPr>
+        <w:pStyle w:val="code"/>
+      </w:pPr>
+    </w:p>
+    <w:p>
+      <w:pPr>
+        <w:pStyle w:val="code"/>
+      </w:pPr>
+      <w:r>
+        <w:t xml:space="preserve">                &lt;li class="menu-</w:t>
+      </w:r>
+      <w:proofErr w:type="spellStart"/>
+      <w:r>
+        <w:t>nav__item</w:t>
+      </w:r>
+      <w:proofErr w:type="spellEnd"/>
+      <w:r>
+        <w:t xml:space="preserve"> active"&gt;</w:t>
+      </w:r>
+    </w:p>
+    <w:p>
+      <w:pPr>
+        <w:pStyle w:val="code"/>
+      </w:pPr>
+      <w:r>
+        <w:t xml:space="preserve">                    &lt;a href="index.html" class="menu-</w:t>
+      </w:r>
+      <w:proofErr w:type="spellStart"/>
+      <w:r>
+        <w:t>nav__link</w:t>
+      </w:r>
+      <w:proofErr w:type="spellEnd"/>
+      <w:r>
+        <w:t>"&gt;Home&lt;/a&gt;</w:t>
+      </w:r>
+    </w:p>
+    <w:p>
+      <w:pPr>
+        <w:pStyle w:val="code"/>
+      </w:pPr>
+      <w:r>
+        <w:t xml:space="preserve">                &lt;li class="menu-</w:t>
+      </w:r>
+      <w:proofErr w:type="spellStart"/>
+      <w:r>
+        <w:t>nav__item</w:t>
+      </w:r>
+      <w:proofErr w:type="spellEnd"/>
+      <w:r>
+        <w:t>"&gt;</w:t>
+      </w:r>
+    </w:p>
+    <w:p>
+      <w:pPr>
+        <w:pStyle w:val="code"/>
+      </w:pPr>
+      <w:r>
+        <w:t xml:space="preserve">                    &lt;a href="about.html" class="menu-</w:t>
+      </w:r>
+      <w:proofErr w:type="spellStart"/>
+      <w:r>
+        <w:t>nav__link</w:t>
+      </w:r>
+      <w:proofErr w:type="spellEnd"/>
+      <w:r>
+        <w:t>"&gt;About Me&lt;/a&gt;</w:t>
+      </w:r>
+    </w:p>
+    <w:p>
+      <w:pPr>
+        <w:pStyle w:val="code"/>
+      </w:pPr>
+      <w:r>
+        <w:t xml:space="preserve">                &lt;li class="menu-</w:t>
+      </w:r>
+      <w:proofErr w:type="spellStart"/>
+      <w:r>
+        <w:t>nav__item</w:t>
+      </w:r>
+      <w:proofErr w:type="spellEnd"/>
+      <w:r>
+        <w:t>"&gt;</w:t>
+      </w:r>
+    </w:p>
+    <w:p>
+      <w:pPr>
+        <w:pStyle w:val="code"/>
+      </w:pPr>
+      <w:r>
+        <w:t xml:space="preserve">                    &lt;a href="projects.html" class="menu-</w:t>
+      </w:r>
+      <w:proofErr w:type="spellStart"/>
+      <w:r>
+        <w:t>nav__link</w:t>
+      </w:r>
+      <w:proofErr w:type="spellEnd"/>
+      <w:r>
+        <w:t>"&gt;My Projects&lt;/a&gt;</w:t>
+      </w:r>
+    </w:p>
+    <w:p>
+      <w:pPr>
+        <w:pStyle w:val="code"/>
+      </w:pPr>
+      <w:r>
+        <w:t xml:space="preserve">                &lt;li class="menu-</w:t>
+      </w:r>
+      <w:proofErr w:type="spellStart"/>
+      <w:r>
+        <w:t>nav__item</w:t>
+      </w:r>
+      <w:proofErr w:type="spellEnd"/>
+      <w:r>
+        <w:t>"&gt;</w:t>
+      </w:r>
+    </w:p>
+    <w:p>
+      <w:pPr>
+        <w:pStyle w:val="code"/>
+      </w:pPr>
+      <w:r>
+        <w:t xml:space="preserve">                    &lt;a href="contact.html" class="menu-</w:t>
+      </w:r>
+      <w:proofErr w:type="spellStart"/>
+      <w:r>
+        <w:t>nav__link</w:t>
+      </w:r>
+      <w:proofErr w:type="spellEnd"/>
+      <w:r>
+        <w:t>"&gt;Contact Me&lt;/a&gt;</w:t>
       </w:r>
     </w:p>
     <w:p>
@@ -1593,7 +1731,15 @@
         <w:pStyle w:val="code"/>
       </w:pPr>
       <w:r>
-        <w:t xml:space="preserve">            &lt;/ul&gt;</w:t>
+        <w:t xml:space="preserve">            &lt;/</w:t>
+      </w:r>
+      <w:proofErr w:type="spellStart"/>
+      <w:r>
+        <w:t>ul</w:t>
+      </w:r>
+      <w:proofErr w:type="spellEnd"/>
+      <w:r>
+        <w:t>&gt;</w:t>
       </w:r>
     </w:p>
     <w:p>
@@ -1734,7 +1880,23 @@
         <w:pStyle w:val="code"/>
       </w:pPr>
       <w:r>
-        <w:t xml:space="preserve">            &lt;h1 class="home__name"&gt;My name is: &lt;span class ="home__name—</w:t>
+        <w:t xml:space="preserve">            &lt;h1 class="</w:t>
+      </w:r>
+      <w:proofErr w:type="spellStart"/>
+      <w:r>
+        <w:t>home__name</w:t>
+      </w:r>
+      <w:proofErr w:type="spellEnd"/>
+      <w:r>
+        <w:t>"&gt;My name is: &lt;span class ="</w:t>
+      </w:r>
+      <w:proofErr w:type="spellStart"/>
+      <w:r>
+        <w:t>home__name</w:t>
+      </w:r>
+      <w:proofErr w:type="spellEnd"/>
+      <w:r>
+        <w:t>—</w:t>
       </w:r>
     </w:p>
     <w:p>
@@ -1758,8 +1920,13 @@
         <w:pStyle w:val="code"/>
       </w:pPr>
       <w:r>
-        <w:t xml:space="preserve">                Web Developer, Designer &amp; Programer</w:t>
-      </w:r>
+        <w:t xml:space="preserve">                Web Developer, Designer &amp; </w:t>
+      </w:r>
+      <w:proofErr w:type="spellStart"/>
+      <w:r>
+        <w:t>Programer</w:t>
+      </w:r>
+      <w:proofErr w:type="spellEnd"/>
     </w:p>
     <w:p>
       <w:pPr>
@@ -1934,7 +2101,15 @@
         <w:pStyle w:val="code"/>
       </w:pPr>
       <w:r>
-        <w:t xml:space="preserve">            &lt;h1 class="home__name"&gt;StarsInDust&lt;/h1&gt;</w:t>
+        <w:t xml:space="preserve">            &lt;h1 class="</w:t>
+      </w:r>
+      <w:proofErr w:type="spellStart"/>
+      <w:r>
+        <w:t>home__name</w:t>
+      </w:r>
+      <w:proofErr w:type="spellEnd"/>
+      <w:r>
+        <w:t>"&gt;StarsInDust&lt;/h1&gt;</w:t>
       </w:r>
     </w:p>
     <w:p>
@@ -1950,8 +2125,13 @@
         <w:pStyle w:val="code"/>
       </w:pPr>
       <w:r>
-        <w:t xml:space="preserve">                Web Developer, Designer &amp; Programer</w:t>
-      </w:r>
+        <w:t xml:space="preserve">                Web Developer, Designer &amp; </w:t>
+      </w:r>
+      <w:proofErr w:type="spellStart"/>
+      <w:r>
+        <w:t>Programer</w:t>
+      </w:r>
+      <w:proofErr w:type="spellEnd"/>
     </w:p>
     <w:p>
       <w:pPr>
@@ -2013,7 +2193,23 @@
         <w:t>&lt;a href="#!"&gt;</w:t>
       </w:r>
       <w:r>
-        <w:t>&lt;i class="fab fa-twitter fa-2x"&gt;&lt;/i&gt;</w:t>
+        <w:t>&lt;</w:t>
+      </w:r>
+      <w:proofErr w:type="spellStart"/>
+      <w:r>
+        <w:t>i</w:t>
+      </w:r>
+      <w:proofErr w:type="spellEnd"/>
+      <w:r>
+        <w:t xml:space="preserve"> class="fab fa-twitter fa-2x"&gt;&lt;/</w:t>
+      </w:r>
+      <w:proofErr w:type="spellStart"/>
+      <w:r>
+        <w:t>i</w:t>
+      </w:r>
+      <w:proofErr w:type="spellEnd"/>
+      <w:r>
+        <w:t>&gt;</w:t>
       </w:r>
       <w:r>
         <w:rPr>
@@ -2027,23 +2223,95 @@
         <w:pStyle w:val="code"/>
       </w:pPr>
       <w:r>
-        <w:t xml:space="preserve">                    &lt;a href="#!"&gt; &lt;i class="fab fa-facebook fa-2x"&gt;&lt;/i&gt;&lt;/a&gt;</w:t>
-      </w:r>
-    </w:p>
-    <w:p>
-      <w:pPr>
-        <w:pStyle w:val="code"/>
-      </w:pPr>
-      <w:r>
-        <w:t xml:space="preserve">                    &lt;a href="#!"&gt;&lt;i class="fab fa-instagram fa-2x"&gt;&lt;/i&gt;&lt;/a&gt;</w:t>
-      </w:r>
-    </w:p>
-    <w:p>
-      <w:pPr>
-        <w:pStyle w:val="code"/>
-      </w:pPr>
-      <w:r>
-        <w:t xml:space="preserve">                    &lt;a href="#!"&gt;&lt;i class="fab fa-github fa-2x"&gt;&lt;/i&gt;&lt;/a&gt;</w:t>
+        <w:t xml:space="preserve">                    &lt;a href="#!"&gt; &lt;</w:t>
+      </w:r>
+      <w:proofErr w:type="spellStart"/>
+      <w:r>
+        <w:t>i</w:t>
+      </w:r>
+      <w:proofErr w:type="spellEnd"/>
+      <w:r>
+        <w:t xml:space="preserve"> class="fab fa-</w:t>
+      </w:r>
+      <w:proofErr w:type="spellStart"/>
+      <w:r>
+        <w:t>facebook</w:t>
+      </w:r>
+      <w:proofErr w:type="spellEnd"/>
+      <w:r>
+        <w:t xml:space="preserve"> fa-2x"&gt;&lt;/</w:t>
+      </w:r>
+      <w:proofErr w:type="spellStart"/>
+      <w:r>
+        <w:t>i</w:t>
+      </w:r>
+      <w:proofErr w:type="spellEnd"/>
+      <w:r>
+        <w:t>&gt;&lt;/a&gt;</w:t>
+      </w:r>
+    </w:p>
+    <w:p>
+      <w:pPr>
+        <w:pStyle w:val="code"/>
+      </w:pPr>
+      <w:r>
+        <w:t xml:space="preserve">                    &lt;a href="#!"&gt;&lt;</w:t>
+      </w:r>
+      <w:proofErr w:type="spellStart"/>
+      <w:r>
+        <w:t>i</w:t>
+      </w:r>
+      <w:proofErr w:type="spellEnd"/>
+      <w:r>
+        <w:t xml:space="preserve"> class="fab fa-</w:t>
+      </w:r>
+      <w:proofErr w:type="spellStart"/>
+      <w:r>
+        <w:t>instagram</w:t>
+      </w:r>
+      <w:proofErr w:type="spellEnd"/>
+      <w:r>
+        <w:t xml:space="preserve"> fa-2x"&gt;&lt;/</w:t>
+      </w:r>
+      <w:proofErr w:type="spellStart"/>
+      <w:r>
+        <w:t>i</w:t>
+      </w:r>
+      <w:proofErr w:type="spellEnd"/>
+      <w:r>
+        <w:t>&gt;&lt;/a&gt;</w:t>
+      </w:r>
+    </w:p>
+    <w:p>
+      <w:pPr>
+        <w:pStyle w:val="code"/>
+      </w:pPr>
+      <w:r>
+        <w:t xml:space="preserve">                    &lt;a href="#!"&gt;&lt;</w:t>
+      </w:r>
+      <w:proofErr w:type="spellStart"/>
+      <w:r>
+        <w:t>i</w:t>
+      </w:r>
+      <w:proofErr w:type="spellEnd"/>
+      <w:r>
+        <w:t xml:space="preserve"> class="fab fa-</w:t>
+      </w:r>
+      <w:proofErr w:type="spellStart"/>
+      <w:r>
+        <w:t>github</w:t>
+      </w:r>
+      <w:proofErr w:type="spellEnd"/>
+      <w:r>
+        <w:t xml:space="preserve"> fa-2x"&gt;&lt;/</w:t>
+      </w:r>
+      <w:proofErr w:type="spellStart"/>
+      <w:r>
+        <w:t>i</w:t>
+      </w:r>
+      <w:proofErr w:type="spellEnd"/>
+      <w:r>
+        <w:t>&gt;&lt;/a&gt;</w:t>
       </w:r>
     </w:p>
     <w:p>
@@ -2261,7 +2529,23 @@
         <w:pStyle w:val="code"/>
       </w:pPr>
       <w:r>
-        <w:t>&lt;script src="js/main.js"&gt;&lt;/script&gt;</w:t>
+        <w:t xml:space="preserve">&lt;script </w:t>
+      </w:r>
+      <w:proofErr w:type="spellStart"/>
+      <w:r>
+        <w:t>src</w:t>
+      </w:r>
+      <w:proofErr w:type="spellEnd"/>
+      <w:r>
+        <w:t>="</w:t>
+      </w:r>
+      <w:proofErr w:type="spellStart"/>
+      <w:r>
+        <w:t>js</w:t>
+      </w:r>
+      <w:proofErr w:type="spellEnd"/>
+      <w:r>
+        <w:t>/main.js"&gt;&lt;/script&gt;</w:t>
       </w:r>
     </w:p>
     <w:p>
@@ -2344,7 +2628,30 @@
     </w:p>
     <w:p>
       <w:r>
-        <w:t>You will need to sign up for a free account</w:t>
+        <w:t xml:space="preserve">You will need to sign up for a </w:t>
+      </w:r>
+      <w:r>
+        <w:rPr>
+          <w:rStyle w:val="BigDarkBoldChar"/>
+        </w:rPr>
+        <w:t>free</w:t>
+      </w:r>
+      <w:r>
+        <w:t xml:space="preserve"> account</w:t>
+      </w:r>
+      <w:r>
+        <w:t>.</w:t>
+      </w:r>
+    </w:p>
+    <w:p>
+      <w:r>
+        <w:rPr>
+          <w:rStyle w:val="BoldRedChar"/>
+        </w:rPr>
+        <w:t>Warning,</w:t>
+      </w:r>
+      <w:r>
+        <w:t xml:space="preserve"> if you just copy my code from my files for your site, you will not see any icons. That is because you must sign up and get your own code. That is the only way, for these images to be visible on your site.</w:t>
       </w:r>
     </w:p>
     <w:p>

</xml_diff>